<commit_message>
Analise do Doc. grifado possíveis alterações nos requisitos do sistema
</commit_message>
<xml_diff>
--- a/DocsDesenvolvidos/Requisitos do Sistema - Cinefy - Alessandro .docx
+++ b/DocsDesenvolvidos/Requisitos do Sistema - Cinefy - Alessandro .docx
@@ -106,8 +106,6 @@
     </w:p>
     <w:p>
       <w:pPr>
-        <w:ind w:firstLine="285"/>
-        <w:jc w:val="center"/>
         <w:rPr>
           <w:b/>
           <w:bCs/>
@@ -144,7 +142,6 @@
     </w:p>
     <w:p>
       <w:pPr>
-        <w:ind w:firstLine="0"/>
         <w:rPr>
           <w:b/>
           <w:bCs/>
@@ -338,16 +335,13 @@
           </mc:Choice>
           <mc:Fallback>
             <w:pict>
-              <v:rect id="shape_0" ID="Caixa de Texto 220" fillcolor="white" stroked="f" style="position:absolute;margin-left:313.55pt;margin-top:4.65pt;width:204.75pt;height:128.9pt" wp14:anchorId="5B591EDB">
-                <w10:wrap type="square"/>
-                <v:fill o:detectmouseclick="t" type="solid" color2="black"/>
-                <v:stroke color="#3465a4" weight="6480" joinstyle="round" endcap="flat"/>
+              <v:rect w14:anchorId="25D0238A" id="Caixa de Texto 220" o:spid="_x0000_s1026" style="position:absolute;left:0;text-align:left;margin-left:313.55pt;margin-top:4.65pt;width:204.85pt;height:129pt;z-index:2;visibility:visible;mso-wrap-style:square;mso-wrap-distance-left:0;mso-wrap-distance-top:0;mso-wrap-distance-right:0;mso-wrap-distance-bottom:0;mso-position-horizontal:absolute;mso-position-horizontal-relative:text;mso-position-vertical:absolute;mso-position-vertical-relative:text;v-text-anchor:top" o:gfxdata="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" fillcolor="white [3201]" stroked="f" strokeweight=".18mm">
                 <v:textbox>
                   <w:txbxContent>
                     <w:p>
                       <w:pPr>
                         <w:pStyle w:val="FrameContents"/>
-                        <w:ind w:hanging="0"/>
+                        <w:ind w:firstLine="0"/>
                         <w:rPr>
                           <w:color w:val="000000"/>
                         </w:rPr>
@@ -5552,7 +5546,21 @@
                 <w:color w:val="FF0000"/>
                 <w:szCs w:val="20"/>
               </w:rPr>
-              <w:t xml:space="preserve"> e de seu perfil, poderá acessar a tela de uma obra, por onde o mesmo optará por avaliar a obra vista, então uma tela será aberta a partir da tela do filme e nesta última ele fará a avaliação; A avaliação será feita através de número de estrelas que vai de 0 a 5, seguido de uma breve resenha (530 caracteres); bem como dizer se gostou ou não gostou do filme, adicionando de tal forma um sinal gráfico de gostei ou não.</w:t>
+              <w:t xml:space="preserve"> e de seu perfil, poderá acessar a tela de uma obra, por onde o mesmo optará por avaliar a obra vista, então uma tela será aberta a partir da tela do filme e nesta última ele fará a avaliação; A avaliação será feita através de número de estrelas que vai de 0 a 5</w:t>
+            </w:r>
+            <w:r>
+              <w:rPr>
+                <w:color w:val="FF0000"/>
+                <w:szCs w:val="20"/>
+              </w:rPr>
+              <w:t>, podendo alterar a nota</w:t>
+            </w:r>
+            <w:r>
+              <w:rPr>
+                <w:color w:val="FF0000"/>
+                <w:szCs w:val="20"/>
+              </w:rPr>
+              <w:t>, seguido de uma breve resenha (530 caracteres); bem como dizer se gostou ou não gostou do filme, adicionando de tal forma um sinal gráfico de gostei ou não.</w:t>
             </w:r>
           </w:p>
         </w:tc>

</xml_diff>